<commit_message>
Added Vue2 sub-tab to FD2School
</commit_message>
<xml_diff>
--- a/farmdata2/farmdata2_modules/fd2_school/activities/03-VueDataBindingSpike.docx
+++ b/farmdata2/farmdata2_modules/fd2_school/activities/03-VueDataBindingSpike.docx
@@ -91,8 +91,16 @@
         <w:rPr>
           <w:rFonts w:cstheme="minorHAnsi"/>
         </w:rPr>
-        <w:t>Large Scale and Open Source</w:t>
-      </w:r>
+        <w:t xml:space="preserve">Large Scale and </w:t>
+      </w:r>
+      <w:proofErr w:type="gramStart"/>
+      <w:r>
+        <w:rPr>
+          <w:rFonts w:cstheme="minorHAnsi"/>
+        </w:rPr>
+        <w:t>Open Source</w:t>
+      </w:r>
+      <w:proofErr w:type="gramEnd"/>
       <w:r>
         <w:rPr>
           <w:rFonts w:cstheme="minorHAnsi"/>
@@ -361,7 +369,23 @@
         <w:t>fd2-up.bash</w:t>
       </w:r>
       <w:r>
-        <w:t xml:space="preserve"> command and connect to it using the TigerVNC Viewer as you did in the last activity.   You might find it helpful to refer back to the INSTALL.md file in the repository if you don’t remember how to start and stop FarmData2.</w:t>
+        <w:t xml:space="preserve"> command and connect to it using the </w:t>
+      </w:r>
+      <w:proofErr w:type="spellStart"/>
+      <w:r>
+        <w:t>TigerVNC</w:t>
+      </w:r>
+      <w:proofErr w:type="spellEnd"/>
+      <w:r>
+        <w:t xml:space="preserve"> Viewer as you did in the last activity.   You might find it helpful to </w:t>
+      </w:r>
+      <w:proofErr w:type="gramStart"/>
+      <w:r>
+        <w:t>refer back</w:t>
+      </w:r>
+      <w:proofErr w:type="gramEnd"/>
+      <w:r>
+        <w:t xml:space="preserve"> to the INSTALL.md file in the repository if you don’t remember how to start and stop FarmData2.</w:t>
       </w:r>
     </w:p>
     <w:p/>
@@ -381,23 +405,35 @@
       <w:r>
         <w:t xml:space="preserve">directory named </w:t>
       </w:r>
+      <w:proofErr w:type="spellStart"/>
       <w:r>
         <w:rPr>
           <w:rFonts w:ascii="Courier" w:hAnsi="Courier"/>
         </w:rPr>
         <w:t>vuespike</w:t>
       </w:r>
+      <w:proofErr w:type="spellEnd"/>
       <w:r>
         <w:t xml:space="preserve"> in your home directory.  Open the </w:t>
       </w:r>
+      <w:proofErr w:type="spellStart"/>
       <w:r>
         <w:rPr>
           <w:rFonts w:ascii="Courier" w:hAnsi="Courier"/>
         </w:rPr>
         <w:t>vuespike</w:t>
       </w:r>
-      <w:r>
-        <w:t xml:space="preserve"> directory in VSCodium and create a </w:t>
+      <w:proofErr w:type="spellEnd"/>
+      <w:r>
+        <w:t xml:space="preserve"> directory in </w:t>
+      </w:r>
+      <w:proofErr w:type="spellStart"/>
+      <w:r>
+        <w:t>VSCodium</w:t>
+      </w:r>
+      <w:proofErr w:type="spellEnd"/>
+      <w:r>
+        <w:t xml:space="preserve"> and create a </w:t>
       </w:r>
       <w:r>
         <w:t>text</w:t>
@@ -678,7 +714,15 @@
         <w:t xml:space="preserve"> file </w:t>
       </w:r>
       <w:r>
-        <w:t>using the FireFox browser</w:t>
+        <w:t xml:space="preserve">using the </w:t>
+      </w:r>
+      <w:proofErr w:type="spellStart"/>
+      <w:r>
+        <w:t>FireFox</w:t>
+      </w:r>
+      <w:proofErr w:type="spellEnd"/>
+      <w:r>
+        <w:t xml:space="preserve"> browser</w:t>
       </w:r>
       <w:r>
         <w:t xml:space="preserve"> in the FarmData2 Development </w:t>
@@ -699,7 +743,15 @@
         <w:t xml:space="preserve"> </w:t>
       </w:r>
       <w:r>
-        <w:t>Or you can enter the URL into FireFox:</w:t>
+        <w:t xml:space="preserve">Or you can enter the URL into </w:t>
+      </w:r>
+      <w:proofErr w:type="spellStart"/>
+      <w:r>
+        <w:t>FireFox</w:t>
+      </w:r>
+      <w:proofErr w:type="spellEnd"/>
+      <w:r>
+        <w:t>:</w:t>
       </w:r>
     </w:p>
     <w:p>
@@ -1318,7 +1370,15 @@
         <w:t>&lt;div&gt;</w:t>
       </w:r>
       <w:r>
-        <w:t xml:space="preserve"> (i.e. not just with respect to Vue.</w:t>
+        <w:t xml:space="preserve"> (</w:t>
+      </w:r>
+      <w:proofErr w:type="gramStart"/>
+      <w:r>
+        <w:t>i.e.</w:t>
+      </w:r>
+      <w:proofErr w:type="gramEnd"/>
+      <w:r>
+        <w:t xml:space="preserve"> not just with respect to Vue.</w:t>
       </w:r>
     </w:p>
     <w:p>
@@ -1610,11 +1670,24 @@
         <w:t>2</w:t>
       </w:r>
       <w:r>
-        <w:t xml:space="preserve">. Give a brief explanation of how to open the Developer Tools (DevTools) in </w:t>
-      </w:r>
-      <w:r>
-        <w:t>the FireFox</w:t>
-      </w:r>
+        <w:t>. Give a brief explanation of how to open the Developer Tools (</w:t>
+      </w:r>
+      <w:proofErr w:type="spellStart"/>
+      <w:r>
+        <w:t>DevTools</w:t>
+      </w:r>
+      <w:proofErr w:type="spellEnd"/>
+      <w:r>
+        <w:t xml:space="preserve">) in </w:t>
+      </w:r>
+      <w:r>
+        <w:t xml:space="preserve">the </w:t>
+      </w:r>
+      <w:proofErr w:type="spellStart"/>
+      <w:r>
+        <w:t>FireFox</w:t>
+      </w:r>
+      <w:proofErr w:type="spellEnd"/>
       <w:r>
         <w:t xml:space="preserve"> browser</w:t>
       </w:r>
@@ -1650,7 +1723,15 @@
         <w:t>3</w:t>
       </w:r>
       <w:r>
-        <w:t xml:space="preserve">. Give a command that you could use in the DevTools console to change </w:t>
+        <w:t xml:space="preserve">. Give a command that you could use in the </w:t>
+      </w:r>
+      <w:proofErr w:type="spellStart"/>
+      <w:r>
+        <w:t>DevTools</w:t>
+      </w:r>
+      <w:proofErr w:type="spellEnd"/>
+      <w:r>
+        <w:t xml:space="preserve"> console to change </w:t>
       </w:r>
       <w:r>
         <w:t>the</w:t>
@@ -1753,7 +1834,15 @@
         <w:t>vuespike.html</w:t>
       </w:r>
       <w:r>
-        <w:t xml:space="preserve"> file there is a little flash of unrendered Vue content (i.e. you see the double mustache before it is replaced with the data from your </w:t>
+        <w:t xml:space="preserve"> file there is a little flash of unrendered Vue content (</w:t>
+      </w:r>
+      <w:proofErr w:type="gramStart"/>
+      <w:r>
+        <w:t>i.e.</w:t>
+      </w:r>
+      <w:proofErr w:type="gramEnd"/>
+      <w:r>
+        <w:t xml:space="preserve"> you see the double mustache before it is replaced with the data from your </w:t>
       </w:r>
       <w:r>
         <w:rPr>
@@ -1865,11 +1954,21 @@
         </w:rPr>
         <w:t xml:space="preserve">  </w:t>
       </w:r>
-      <w:r>
-        <w:rPr>
-          <w:rFonts w:ascii="Courier" w:hAnsi="Courier"/>
-        </w:rPr>
-        <w:t>display:none;</w:t>
+      <w:proofErr w:type="spellStart"/>
+      <w:proofErr w:type="gramStart"/>
+      <w:r>
+        <w:rPr>
+          <w:rFonts w:ascii="Courier" w:hAnsi="Courier"/>
+        </w:rPr>
+        <w:t>display:none</w:t>
+      </w:r>
+      <w:proofErr w:type="spellEnd"/>
+      <w:proofErr w:type="gramEnd"/>
+      <w:r>
+        <w:rPr>
+          <w:rFonts w:ascii="Courier" w:hAnsi="Courier"/>
+        </w:rPr>
+        <w:t>;</w:t>
       </w:r>
     </w:p>
     <w:p>
@@ -2029,7 +2128,15 @@
         <w:t>main</w:t>
       </w:r>
       <w:r>
-        <w:t xml:space="preserve"> branch with the upstream so that you have all of the recent changes.</w:t>
+        <w:t xml:space="preserve"> branch with the upstream so that you have </w:t>
+      </w:r>
+      <w:proofErr w:type="gramStart"/>
+      <w:r>
+        <w:t>all of</w:t>
+      </w:r>
+      <w:proofErr w:type="gramEnd"/>
+      <w:r>
+        <w:t xml:space="preserve"> the recent changes.</w:t>
       </w:r>
     </w:p>
     <w:p/>
@@ -2328,7 +2435,15 @@
         <w:t xml:space="preserve">16. </w:t>
       </w:r>
       <w:r>
-        <w:t>Your work on this assignment builds from what you did in the prior assignment.  So you now need to:</w:t>
+        <w:t xml:space="preserve">Your work on this assignment builds from what you did in the prior assignment.  </w:t>
+      </w:r>
+      <w:proofErr w:type="gramStart"/>
+      <w:r>
+        <w:t>So</w:t>
+      </w:r>
+      <w:proofErr w:type="gramEnd"/>
+      <w:r>
+        <w:t xml:space="preserve"> you now need to:</w:t>
       </w:r>
     </w:p>
     <w:p>
@@ -2404,7 +2519,15 @@
         <w:ind w:firstLine="360"/>
       </w:pPr>
       <w:r>
-        <w:t>You will do all of your work for this activity in this feature branch.</w:t>
+        <w:t xml:space="preserve">You will do </w:t>
+      </w:r>
+      <w:proofErr w:type="gramStart"/>
+      <w:r>
+        <w:t>all of</w:t>
+      </w:r>
+      <w:proofErr w:type="gramEnd"/>
+      <w:r>
+        <w:t xml:space="preserve"> your work for this activity in this feature branch.</w:t>
       </w:r>
     </w:p>
     <w:p/>
@@ -2419,7 +2542,13 @@
         <w:t>git</w:t>
       </w:r>
       <w:r>
-        <w:t xml:space="preserve"> commands that you used to complete this synchronization.</w:t>
+        <w:t xml:space="preserve"> commands that you used to </w:t>
+      </w:r>
+      <w:r>
+        <w:t>create the new feature branch</w:t>
+      </w:r>
+      <w:r>
+        <w:t>.</w:t>
       </w:r>
     </w:p>
     <w:p>
@@ -2506,7 +2635,10 @@
         <w:t>Vue1</w:t>
       </w:r>
       <w:r>
-        <w:t xml:space="preserve"> to the FD2 School tab.  Have the contents of this new tab be provided by the file </w:t>
+        <w:t xml:space="preserve"> to the FD2 School tab.  Have the contents of this new tab be </w:t>
+      </w:r>
+      <w:r>
+        <w:t xml:space="preserve">contained in the directory </w:t>
       </w:r>
       <w:r>
         <w:rPr>
@@ -2515,6 +2647,18 @@
         <w:t>vue1</w:t>
       </w:r>
       <w:r>
+        <w:t xml:space="preserve"> with the page content </w:t>
+      </w:r>
+      <w:r>
+        <w:t xml:space="preserve">provided by the file </w:t>
+      </w:r>
+      <w:r>
+        <w:rPr>
+          <w:rFonts w:ascii="Courier" w:hAnsi="Courier"/>
+        </w:rPr>
+        <w:t>vue1</w:t>
+      </w:r>
+      <w:r>
         <w:rPr>
           <w:rFonts w:ascii="Courier" w:hAnsi="Courier"/>
         </w:rPr>
@@ -2536,7 +2680,16 @@
         <w:t>.html</w:t>
       </w:r>
       <w:r>
-        <w:t xml:space="preserve"> file into a file named </w:t>
+        <w:t xml:space="preserve"> file into </w:t>
+      </w:r>
+      <w:r>
+        <w:t xml:space="preserve">the file </w:t>
+      </w:r>
+      <w:r>
+        <w:rPr>
+          <w:rFonts w:ascii="Courier" w:hAnsi="Courier"/>
+        </w:rPr>
+        <w:t>vue1/</w:t>
       </w:r>
       <w:r>
         <w:rPr>
@@ -2568,8 +2721,13 @@
       <w:r>
         <w:t xml:space="preserve"> these tabs will be </w:t>
       </w:r>
-      <w:r>
-        <w:t xml:space="preserve">exactly the same.  You’ll be </w:t>
+      <w:proofErr w:type="gramStart"/>
+      <w:r>
+        <w:t>exactly the same</w:t>
+      </w:r>
+      <w:proofErr w:type="gramEnd"/>
+      <w:r>
+        <w:t xml:space="preserve">.  You’ll be </w:t>
       </w:r>
       <w:r>
         <w:t xml:space="preserve">modifying and extending </w:t>
@@ -2742,11 +2900,16 @@
       <w:r>
         <w:t xml:space="preserve">a couple of notes about the way that </w:t>
       </w:r>
+      <w:proofErr w:type="spellStart"/>
       <w:r>
         <w:t>f</w:t>
       </w:r>
       <w:r>
-        <w:t>armOS and Drupal work that will matter when adding the Vue content</w:t>
+        <w:t>armOS</w:t>
+      </w:r>
+      <w:proofErr w:type="spellEnd"/>
+      <w:r>
+        <w:t xml:space="preserve"> and Drupal work that will matter when adding the Vue content</w:t>
       </w:r>
       <w:r>
         <w:t>:</w:t>
@@ -2788,6 +2951,7 @@
         </w:numPr>
       </w:pPr>
       <w:r>
+        <w:lastRenderedPageBreak/>
         <w:t xml:space="preserve">You needed that in your </w:t>
       </w:r>
       <w:r>
@@ -2821,11 +2985,7 @@
         <w:t xml:space="preserve">ee </w:t>
       </w:r>
       <w:r>
-        <w:t xml:space="preserve">how it does that in </w:t>
-      </w:r>
-      <w:r>
-        <w:lastRenderedPageBreak/>
-        <w:t xml:space="preserve">the </w:t>
+        <w:t xml:space="preserve">how it does that in the </w:t>
       </w:r>
       <w:r>
         <w:t xml:space="preserve">﻿ </w:t>
@@ -2834,7 +2994,21 @@
         <w:rPr>
           <w:rFonts w:ascii="Courier" w:hAnsi="Courier"/>
         </w:rPr>
-        <w:t>fd2_example_preprocess_page()</w:t>
+        <w:t>fd2_example_preprocess_</w:t>
+      </w:r>
+      <w:proofErr w:type="gramStart"/>
+      <w:r>
+        <w:rPr>
+          <w:rFonts w:ascii="Courier" w:hAnsi="Courier"/>
+        </w:rPr>
+        <w:t>page(</w:t>
+      </w:r>
+      <w:proofErr w:type="gramEnd"/>
+      <w:r>
+        <w:rPr>
+          <w:rFonts w:ascii="Courier" w:hAnsi="Courier"/>
+        </w:rPr>
+        <w:t>)</w:t>
       </w:r>
       <w:r>
         <w:t xml:space="preserve"> </w:t>
@@ -3073,8 +3247,13 @@
         <w:t>will be able to</w:t>
       </w:r>
       <w:r>
-        <w:t xml:space="preserve"> access it in the DevTools</w:t>
-      </w:r>
+        <w:t xml:space="preserve"> access it in the </w:t>
+      </w:r>
+      <w:proofErr w:type="spellStart"/>
+      <w:r>
+        <w:t>DevTools</w:t>
+      </w:r>
+      <w:proofErr w:type="spellEnd"/>
       <w:r>
         <w:t xml:space="preserve"> console.</w:t>
       </w:r>
@@ -3204,53 +3383,91 @@
       <w:r>
         <w:t xml:space="preserve">named </w:t>
       </w:r>
+      <w:proofErr w:type="spellStart"/>
       <w:r>
         <w:rPr>
           <w:rFonts w:ascii="Courier" w:hAnsi="Courier"/>
         </w:rPr>
         <w:t>reportTitle</w:t>
       </w:r>
-      <w:r>
-        <w:t xml:space="preserve"> then be consistent with other properties (e..g </w:t>
-      </w:r>
+      <w:proofErr w:type="spellEnd"/>
+      <w:r>
+        <w:t xml:space="preserve"> then be consistent with other properties (</w:t>
+      </w:r>
+      <w:proofErr w:type="spellStart"/>
+      <w:proofErr w:type="gramStart"/>
+      <w:r>
+        <w:t>e..g</w:t>
+      </w:r>
+      <w:proofErr w:type="spellEnd"/>
+      <w:proofErr w:type="gramEnd"/>
+      <w:r>
+        <w:t xml:space="preserve"> </w:t>
+      </w:r>
+      <w:proofErr w:type="spellStart"/>
       <w:r>
         <w:rPr>
           <w:rFonts w:ascii="Courier" w:hAnsi="Courier"/>
         </w:rPr>
         <w:t>reportStartDate</w:t>
       </w:r>
+      <w:proofErr w:type="spellEnd"/>
       <w:r>
         <w:t xml:space="preserve">, </w:t>
       </w:r>
+      <w:proofErr w:type="spellStart"/>
       <w:r>
         <w:rPr>
           <w:rFonts w:ascii="Courier" w:hAnsi="Courier"/>
         </w:rPr>
         <w:t>reportCrop</w:t>
       </w:r>
+      <w:proofErr w:type="spellEnd"/>
       <w:r>
         <w:t xml:space="preserve">).  But if you abbreviate (e.g. </w:t>
       </w:r>
+      <w:proofErr w:type="spellStart"/>
       <w:r>
         <w:rPr>
           <w:rFonts w:ascii="Courier" w:hAnsi="Courier"/>
         </w:rPr>
         <w:t>rptTitle</w:t>
       </w:r>
-      <w:r>
-        <w:t xml:space="preserve">) then abbreviate it in all names (e..g </w:t>
-      </w:r>
+      <w:proofErr w:type="spellEnd"/>
+      <w:r>
+        <w:t>) then abbreviate it in all names (</w:t>
+      </w:r>
+      <w:proofErr w:type="spellStart"/>
+      <w:proofErr w:type="gramStart"/>
+      <w:r>
+        <w:t>e..g</w:t>
+      </w:r>
+      <w:proofErr w:type="spellEnd"/>
+      <w:proofErr w:type="gramEnd"/>
+      <w:r>
+        <w:t xml:space="preserve"> </w:t>
+      </w:r>
+      <w:proofErr w:type="spellStart"/>
       <w:r>
         <w:rPr>
           <w:rFonts w:ascii="Courier" w:hAnsi="Courier"/>
         </w:rPr>
         <w:t>rptCrop</w:t>
       </w:r>
+      <w:proofErr w:type="spellEnd"/>
       <w:r>
         <w:t>).</w:t>
       </w:r>
       <w:r>
-        <w:t xml:space="preserve"> This will help others who have to read and modify your code later.</w:t>
+        <w:t xml:space="preserve"> This will help others who </w:t>
+      </w:r>
+      <w:proofErr w:type="gramStart"/>
+      <w:r>
+        <w:t>have to</w:t>
+      </w:r>
+      <w:proofErr w:type="gramEnd"/>
+      <w:r>
+        <w:t xml:space="preserve"> read and modify your code later.</w:t>
       </w:r>
     </w:p>
     <w:p>
@@ -3486,6 +3703,7 @@
         </w:numPr>
       </w:pPr>
       <w:r>
+        <w:lastRenderedPageBreak/>
         <w:t>The</w:t>
       </w:r>
       <w:r>
@@ -3519,7 +3737,6 @@
         </w:numPr>
       </w:pPr>
       <w:r>
-        <w:lastRenderedPageBreak/>
         <w:t>The crop selected in the drop down is bound to a property in the Vue instance</w:t>
       </w:r>
       <w:r>
@@ -3776,7 +3993,15 @@
         <w:t xml:space="preserve">a. </w:t>
       </w:r>
       <w:r>
-        <w:t>Give a header tag using the double mustache that will set the header to be whatever is in the text field prefixed with “Like… ” and suffixed with “ …I know</w:t>
+        <w:t>Give a header tag using the double mustache that will set the header to be whatever is in the text field prefixed with “Like</w:t>
+      </w:r>
+      <w:proofErr w:type="gramStart"/>
+      <w:r>
+        <w:t>… ”</w:t>
+      </w:r>
+      <w:proofErr w:type="gramEnd"/>
+      <w:r>
+        <w:t xml:space="preserve"> and suffixed with “ …I know</w:t>
       </w:r>
       <w:r>
         <w:t>!</w:t>
@@ -3901,13 +4126,29 @@
         <w:t xml:space="preserve">b. </w:t>
       </w:r>
       <w:r>
-        <w:t xml:space="preserve">Give a header tag using the double mustache with a ternary statement that will set the heading to ‘Woooo!’ </w:t>
+        <w:t>Give a header tag using the double mustache with a ternary statement that will set the heading to ‘</w:t>
+      </w:r>
+      <w:proofErr w:type="spellStart"/>
+      <w:r>
+        <w:t>Woooo</w:t>
+      </w:r>
+      <w:proofErr w:type="spellEnd"/>
+      <w:r>
+        <w:t xml:space="preserve">!’ </w:t>
       </w:r>
       <w:r>
         <w:t xml:space="preserve">if </w:t>
       </w:r>
       <w:r>
-        <w:t>the text field contains ‘yes’ and to ‘Boooo!’ if the text field contains anything else.</w:t>
+        <w:t>the text field contains ‘yes’ and to ‘</w:t>
+      </w:r>
+      <w:proofErr w:type="spellStart"/>
+      <w:r>
+        <w:t>Boooo</w:t>
+      </w:r>
+      <w:proofErr w:type="spellEnd"/>
+      <w:r>
+        <w:t>!’ if the text field contains anything else.</w:t>
       </w:r>
     </w:p>
     <w:p>
@@ -3919,7 +4160,11 @@
         </w:numPr>
       </w:pPr>
       <w:r>
-        <w:t xml:space="preserve">You’ll need to use a JavaScript comparison operation in the condition part of the ternary operator.  You may be able to guess how to do that based on other languages that you know. But if not, skim the W3Schools.com page on </w:t>
+        <w:t xml:space="preserve">You’ll need to use a JavaScript comparison operation in the condition part of the ternary operator.  You may be able to guess how to do that based on other </w:t>
+      </w:r>
+      <w:r>
+        <w:lastRenderedPageBreak/>
+        <w:t xml:space="preserve">languages that you know. But if not, skim the W3Schools.com page on </w:t>
       </w:r>
       <w:r>
         <w:rPr>
@@ -4083,6 +4328,7 @@
       <w:r>
         <w:t>‘</w:t>
       </w:r>
+      <w:proofErr w:type="spellStart"/>
       <w:r>
         <w:t>YeS</w:t>
       </w:r>
@@ -4090,10 +4336,22 @@
         <w:t>’</w:t>
       </w:r>
       <w:r>
-        <w:t>or any other combination</w:t>
-      </w:r>
-      <w:r>
-        <w:t xml:space="preserve"> into the text field will now set the heading to “Woooo!’</w:t>
+        <w:t>or</w:t>
+      </w:r>
+      <w:proofErr w:type="spellEnd"/>
+      <w:r>
+        <w:t xml:space="preserve"> any other combination</w:t>
+      </w:r>
+      <w:r>
+        <w:t xml:space="preserve"> into the text field will now set the heading to “</w:t>
+      </w:r>
+      <w:proofErr w:type="spellStart"/>
+      <w:r>
+        <w:t>Woooo</w:t>
+      </w:r>
+      <w:proofErr w:type="spellEnd"/>
+      <w:r>
+        <w:t>!’</w:t>
       </w:r>
       <w:r>
         <w:t xml:space="preserve">.  </w:t>
@@ -4101,8 +4359,13 @@
       <w:r>
         <w:t xml:space="preserve">Hint: The key is in the </w:t>
       </w:r>
-      <w:r>
-        <w:t xml:space="preserve">VueSchool </w:t>
+      <w:proofErr w:type="spellStart"/>
+      <w:r>
+        <w:t>VueSchool</w:t>
+      </w:r>
+      <w:proofErr w:type="spellEnd"/>
+      <w:r>
+        <w:t xml:space="preserve"> </w:t>
       </w:r>
       <w:r>
         <w:t>video</w:t>
@@ -4482,12 +4745,14 @@
         </w:rPr>
         <w:t>"</w:t>
       </w:r>
+      <w:proofErr w:type="spellStart"/>
       <w:r>
         <w:rPr>
           <w:rFonts w:ascii="Courier" w:hAnsi="Courier"/>
         </w:rPr>
         <w:t>Ouwen</w:t>
       </w:r>
+      <w:proofErr w:type="spellEnd"/>
       <w:r>
         <w:rPr>
           <w:rFonts w:ascii="Courier" w:hAnsi="Courier"/>
@@ -4542,6 +4807,7 @@
         </w:rPr>
         <w:t>Sue</w:t>
       </w:r>
+      <w:proofErr w:type="gramStart"/>
       <w:r>
         <w:rPr>
           <w:rFonts w:ascii="Courier" w:hAnsi="Courier"/>
@@ -4554,6 +4820,7 @@
         </w:rPr>
         <w:t xml:space="preserve"> ]</w:t>
       </w:r>
+      <w:proofErr w:type="gramEnd"/>
     </w:p>
     <w:p/>
     <w:p>
@@ -4581,8 +4848,13 @@
       <w:r>
         <w:t xml:space="preserve">to display </w:t>
       </w:r>
-      <w:r>
-        <w:t xml:space="preserve">an </w:t>
+      <w:proofErr w:type="gramStart"/>
+      <w:r>
+        <w:t>an</w:t>
+      </w:r>
+      <w:proofErr w:type="gramEnd"/>
+      <w:r>
+        <w:t xml:space="preserve"> </w:t>
       </w:r>
       <w:r>
         <w:t>bulleted</w:t>
@@ -4599,12 +4871,14 @@
         </w:rPr>
         <w:t>&lt;</w:t>
       </w:r>
+      <w:proofErr w:type="spellStart"/>
       <w:r>
         <w:rPr>
           <w:rFonts w:ascii="Courier" w:hAnsi="Courier"/>
         </w:rPr>
         <w:t>ul</w:t>
       </w:r>
+      <w:proofErr w:type="spellEnd"/>
       <w:r>
         <w:rPr>
           <w:rFonts w:ascii="Courier" w:hAnsi="Courier"/>
@@ -4802,7 +5076,15 @@
         <w:t xml:space="preserve">n </w:t>
       </w:r>
       <w:r>
-        <w:t xml:space="preserve">the DevTools </w:t>
+        <w:t xml:space="preserve">the </w:t>
+      </w:r>
+      <w:proofErr w:type="spellStart"/>
+      <w:r>
+        <w:t>DevTools</w:t>
+      </w:r>
+      <w:proofErr w:type="spellEnd"/>
+      <w:r>
+        <w:t xml:space="preserve"> </w:t>
       </w:r>
       <w:r>
         <w:t>console</w:t>
@@ -5021,8 +5303,13 @@
       <w:r>
         <w:t xml:space="preserve"> repeated nested elements (</w:t>
       </w:r>
-      <w:r>
-        <w:t xml:space="preserve">e.g. </w:t>
+      <w:proofErr w:type="gramStart"/>
+      <w:r>
+        <w:t>e.g.</w:t>
+      </w:r>
+      <w:proofErr w:type="gramEnd"/>
+      <w:r>
+        <w:t xml:space="preserve"> </w:t>
       </w:r>
       <w:r>
         <w:t xml:space="preserve">with </w:t>
@@ -5039,21 +5326,25 @@
       <w:r>
         <w:t xml:space="preserve">lists like </w:t>
       </w:r>
+      <w:proofErr w:type="spellStart"/>
       <w:r>
         <w:rPr>
           <w:rFonts w:ascii="Courier" w:hAnsi="Courier"/>
         </w:rPr>
         <w:t>ul</w:t>
       </w:r>
+      <w:proofErr w:type="spellEnd"/>
       <w:r>
         <w:t xml:space="preserve">, </w:t>
       </w:r>
+      <w:proofErr w:type="spellStart"/>
       <w:r>
         <w:rPr>
           <w:rFonts w:ascii="Courier" w:hAnsi="Courier"/>
         </w:rPr>
         <w:t>ol</w:t>
       </w:r>
+      <w:proofErr w:type="spellEnd"/>
       <w:r>
         <w:t xml:space="preserve"> </w:t>
       </w:r>
@@ -5164,7 +5455,15 @@
         <w:t>32</w:t>
       </w:r>
       <w:r>
-        <w:t>. You can test your implementation by modifying the data in the Vue instance from the DevTools console.</w:t>
+        <w:t xml:space="preserve">. You can test your implementation by modifying the data in the Vue instance from the </w:t>
+      </w:r>
+      <w:proofErr w:type="spellStart"/>
+      <w:r>
+        <w:t>DevTools</w:t>
+      </w:r>
+      <w:proofErr w:type="spellEnd"/>
+      <w:r>
+        <w:t xml:space="preserve"> console.</w:t>
       </w:r>
     </w:p>
     <w:p>
@@ -5178,7 +5477,15 @@
       </w:pPr>
       <w:r>
         <w:lastRenderedPageBreak/>
-        <w:t xml:space="preserve">a. Use the DevTools console </w:t>
+        <w:t xml:space="preserve">a. Use the </w:t>
+      </w:r>
+      <w:proofErr w:type="spellStart"/>
+      <w:r>
+        <w:t>DevTools</w:t>
+      </w:r>
+      <w:proofErr w:type="spellEnd"/>
+      <w:r>
+        <w:t xml:space="preserve"> console </w:t>
       </w:r>
       <w:r>
         <w:t xml:space="preserve">to </w:t>
@@ -5236,7 +5543,15 @@
         <w:ind w:left="360"/>
       </w:pPr>
       <w:r>
-        <w:t xml:space="preserve">b. Use the DevTools console to add a new </w:t>
+        <w:t xml:space="preserve">b. Use the </w:t>
+      </w:r>
+      <w:proofErr w:type="spellStart"/>
+      <w:r>
+        <w:t>DevTools</w:t>
+      </w:r>
+      <w:proofErr w:type="spellEnd"/>
+      <w:r>
+        <w:t xml:space="preserve"> console to add a new </w:t>
       </w:r>
       <w:r>
         <w:t>area</w:t>
@@ -5409,7 +5724,15 @@
         <w:t>Like most other object-oriented languages</w:t>
       </w:r>
       <w:r>
-        <w:t xml:space="preserve"> (e.g. Java)</w:t>
+        <w:t xml:space="preserve"> (</w:t>
+      </w:r>
+      <w:proofErr w:type="gramStart"/>
+      <w:r>
+        <w:t>e.g.</w:t>
+      </w:r>
+      <w:proofErr w:type="gramEnd"/>
+      <w:r>
+        <w:t xml:space="preserve"> Java)</w:t>
       </w:r>
       <w:r>
         <w:t xml:space="preserve">, the properties of an object are accessed using the </w:t>
@@ -5487,7 +5810,23 @@
         <w:rPr>
           <w:rFonts w:ascii="Courier" w:hAnsi="Courier"/>
         </w:rPr>
-        <w:t>let x = card.rank;</w:t>
+        <w:t xml:space="preserve">let x = </w:t>
+      </w:r>
+      <w:proofErr w:type="spellStart"/>
+      <w:proofErr w:type="gramStart"/>
+      <w:r>
+        <w:rPr>
+          <w:rFonts w:ascii="Courier" w:hAnsi="Courier"/>
+        </w:rPr>
+        <w:t>card.rank</w:t>
+      </w:r>
+      <w:proofErr w:type="spellEnd"/>
+      <w:proofErr w:type="gramEnd"/>
+      <w:r>
+        <w:rPr>
+          <w:rFonts w:ascii="Courier" w:hAnsi="Courier"/>
+        </w:rPr>
+        <w:t>;</w:t>
       </w:r>
     </w:p>
     <w:p/>
@@ -5950,7 +6289,15 @@
         <w:t>.  For example</w:t>
       </w:r>
       <w:r>
-        <w:t xml:space="preserve">, the following will generate an </w:t>
+        <w:t xml:space="preserve">, the following will generate </w:t>
+      </w:r>
+      <w:proofErr w:type="gramStart"/>
+      <w:r>
+        <w:t>an</w:t>
+      </w:r>
+      <w:proofErr w:type="gramEnd"/>
+      <w:r>
+        <w:t xml:space="preserve"> </w:t>
       </w:r>
       <w:r>
         <w:rPr>
@@ -6005,11 +6352,33 @@
         </w:rPr>
         <w:t>"</w:t>
       </w:r>
-      <w:r>
-        <w:rPr>
-          <w:rFonts w:ascii="Courier" w:hAnsi="Courier"/>
-        </w:rPr>
-        <w:t>&gt;{{ c.suit }}&lt;/li&gt;</w:t>
+      <w:proofErr w:type="gramStart"/>
+      <w:r>
+        <w:rPr>
+          <w:rFonts w:ascii="Courier" w:hAnsi="Courier"/>
+        </w:rPr>
+        <w:t>&gt;{</w:t>
+      </w:r>
+      <w:proofErr w:type="gramEnd"/>
+      <w:r>
+        <w:rPr>
+          <w:rFonts w:ascii="Courier" w:hAnsi="Courier"/>
+        </w:rPr>
+        <w:t xml:space="preserve">{ </w:t>
+      </w:r>
+      <w:proofErr w:type="spellStart"/>
+      <w:r>
+        <w:rPr>
+          <w:rFonts w:ascii="Courier" w:hAnsi="Courier"/>
+        </w:rPr>
+        <w:t>c.suit</w:t>
+      </w:r>
+      <w:proofErr w:type="spellEnd"/>
+      <w:r>
+        <w:rPr>
+          <w:rFonts w:ascii="Courier" w:hAnsi="Courier"/>
+        </w:rPr>
+        <w:t xml:space="preserve"> }}&lt;/li&gt;</w:t>
       </w:r>
     </w:p>
     <w:p/>
@@ -6088,7 +6457,21 @@
         <w:rPr>
           <w:rFonts w:ascii="Courier" w:hAnsi="Courier"/>
         </w:rPr>
-        <w:t>&lt;ul&gt;</w:t>
+        <w:t>&lt;</w:t>
+      </w:r>
+      <w:proofErr w:type="spellStart"/>
+      <w:r>
+        <w:rPr>
+          <w:rFonts w:ascii="Courier" w:hAnsi="Courier"/>
+        </w:rPr>
+        <w:t>ul</w:t>
+      </w:r>
+      <w:proofErr w:type="spellEnd"/>
+      <w:r>
+        <w:rPr>
+          <w:rFonts w:ascii="Courier" w:hAnsi="Courier"/>
+        </w:rPr>
+        <w:t>&gt;</w:t>
       </w:r>
       <w:r>
         <w:t xml:space="preserve"> and </w:t>
@@ -6253,7 +6636,15 @@
         <w:t xml:space="preserve">array </w:t>
       </w:r>
       <w:r>
-        <w:t xml:space="preserve">of objects with each object representing one harvest log (i.e. one row of the table.)  </w:t>
+        <w:t>of objects with each object representing one harvest log (</w:t>
+      </w:r>
+      <w:proofErr w:type="gramStart"/>
+      <w:r>
+        <w:t>i.e.</w:t>
+      </w:r>
+      <w:proofErr w:type="gramEnd"/>
+      <w:r>
+        <w:t xml:space="preserve"> one row of the table.)  </w:t>
       </w:r>
     </w:p>
     <w:p/>
@@ -6493,7 +6884,25 @@
           <w:bCs/>
           <w:u w:val="single"/>
         </w:rPr>
-        <w:t xml:space="preserve"> Vue DevTools: </w:t>
+        <w:t xml:space="preserve"> Vue </w:t>
+      </w:r>
+      <w:proofErr w:type="spellStart"/>
+      <w:r>
+        <w:rPr>
+          <w:b/>
+          <w:bCs/>
+          <w:u w:val="single"/>
+        </w:rPr>
+        <w:t>DevTools</w:t>
+      </w:r>
+      <w:proofErr w:type="spellEnd"/>
+      <w:r>
+        <w:rPr>
+          <w:b/>
+          <w:bCs/>
+          <w:u w:val="single"/>
+        </w:rPr>
+        <w:t xml:space="preserve">: </w:t>
       </w:r>
     </w:p>
     <w:p/>
@@ -6508,19 +6917,43 @@
         <w:t>Vue</w:t>
       </w:r>
       <w:r>
-        <w:t xml:space="preserve"> instance via the DevTools console</w:t>
+        <w:t xml:space="preserve"> instance via the </w:t>
+      </w:r>
+      <w:proofErr w:type="spellStart"/>
+      <w:r>
+        <w:t>DevTools</w:t>
+      </w:r>
+      <w:proofErr w:type="spellEnd"/>
+      <w:r>
+        <w:t xml:space="preserve"> console</w:t>
       </w:r>
       <w:r>
         <w:t xml:space="preserve"> as you have been doing</w:t>
       </w:r>
       <w:r>
-        <w:t xml:space="preserve">, this can become pretty tedious.  To help with this, </w:t>
+        <w:t xml:space="preserve">, this can become </w:t>
+      </w:r>
+      <w:proofErr w:type="gramStart"/>
+      <w:r>
+        <w:t>pretty tedious</w:t>
+      </w:r>
+      <w:proofErr w:type="gramEnd"/>
+      <w:r>
+        <w:t xml:space="preserve">.  To help with this, </w:t>
       </w:r>
       <w:r>
         <w:t>a set of</w:t>
       </w:r>
       <w:r>
-        <w:t xml:space="preserve"> Vue DevTools </w:t>
+        <w:t xml:space="preserve"> Vue </w:t>
+      </w:r>
+      <w:proofErr w:type="spellStart"/>
+      <w:r>
+        <w:t>DevTools</w:t>
+      </w:r>
+      <w:proofErr w:type="spellEnd"/>
+      <w:r>
+        <w:t xml:space="preserve"> </w:t>
       </w:r>
       <w:r>
         <w:lastRenderedPageBreak/>
@@ -6530,16 +6963,26 @@
         <w:t xml:space="preserve"> standard</w:t>
       </w:r>
       <w:r>
-        <w:t xml:space="preserve"> DevTools</w:t>
-      </w:r>
+        <w:t xml:space="preserve"> </w:t>
+      </w:r>
+      <w:proofErr w:type="spellStart"/>
+      <w:r>
+        <w:t>DevTools</w:t>
+      </w:r>
+      <w:proofErr w:type="spellEnd"/>
       <w:r>
         <w:t>.  The Vue</w:t>
       </w:r>
       <w:r>
         <w:t xml:space="preserve"> </w:t>
       </w:r>
-      <w:r>
-        <w:t xml:space="preserve">DevTools </w:t>
+      <w:proofErr w:type="spellStart"/>
+      <w:r>
+        <w:t>DevTools</w:t>
+      </w:r>
+      <w:proofErr w:type="spellEnd"/>
+      <w:r>
+        <w:t xml:space="preserve"> </w:t>
       </w:r>
       <w:r>
         <w:t xml:space="preserve">make seeing and working with the </w:t>
@@ -6570,30 +7013,47 @@
           <w:i/>
           <w:iCs/>
         </w:rPr>
-        <w:t>User Inputs &amp; Vue DevTools</w:t>
-      </w:r>
+        <w:t xml:space="preserve">User Inputs &amp; Vue </w:t>
+      </w:r>
+      <w:proofErr w:type="spellStart"/>
       <w:r>
         <w:rPr>
           <w:i/>
           <w:iCs/>
         </w:rPr>
-        <w:t xml:space="preserve"> (2:34)</w:t>
-      </w:r>
-      <w:r>
-        <w:t xml:space="preserve"> video in the free </w:t>
-      </w:r>
+        <w:t>DevTools</w:t>
+      </w:r>
+      <w:proofErr w:type="spellEnd"/>
       <w:r>
         <w:rPr>
           <w:i/>
           <w:iCs/>
         </w:rPr>
+        <w:t xml:space="preserve"> (2:34)</w:t>
+      </w:r>
+      <w:r>
+        <w:t xml:space="preserve"> video in the free </w:t>
+      </w:r>
+      <w:r>
+        <w:rPr>
+          <w:i/>
+          <w:iCs/>
+        </w:rPr>
         <w:t>Vue.js Fundamentals</w:t>
       </w:r>
       <w:r>
         <w:t xml:space="preserve"> course. Watch that video and follow along </w:t>
       </w:r>
       <w:r>
-        <w:t>to install the Vue DevTools.</w:t>
+        <w:t xml:space="preserve">to install the Vue </w:t>
+      </w:r>
+      <w:proofErr w:type="spellStart"/>
+      <w:r>
+        <w:t>DevTools</w:t>
+      </w:r>
+      <w:proofErr w:type="spellEnd"/>
+      <w:r>
+        <w:t>.</w:t>
       </w:r>
     </w:p>
     <w:p/>
@@ -6606,13 +7066,26 @@
         </w:numPr>
       </w:pPr>
       <w:r>
-        <w:t xml:space="preserve">Note: The video gives instructions for installing the Vue DevTools for Chrome.  </w:t>
+        <w:t xml:space="preserve">Note: The video gives instructions for installing the Vue </w:t>
+      </w:r>
+      <w:proofErr w:type="spellStart"/>
+      <w:r>
+        <w:t>DevTools</w:t>
+      </w:r>
+      <w:proofErr w:type="spellEnd"/>
+      <w:r>
+        <w:t xml:space="preserve"> for Chrome.  </w:t>
       </w:r>
       <w:r>
         <w:t xml:space="preserve">You are using </w:t>
       </w:r>
-      <w:r>
-        <w:t>FireFox in Linux</w:t>
+      <w:proofErr w:type="spellStart"/>
+      <w:r>
+        <w:t>FireFox</w:t>
+      </w:r>
+      <w:proofErr w:type="spellEnd"/>
+      <w:r>
+        <w:t xml:space="preserve"> in Linux</w:t>
       </w:r>
       <w:r>
         <w:t xml:space="preserve">, but you will install these tools </w:t>
@@ -6695,7 +7168,15 @@
         <w:t xml:space="preserve"> menu</w:t>
       </w:r>
       <w:r>
-        <w:t xml:space="preserve"> in FireFox.</w:t>
+        <w:t xml:space="preserve"> in </w:t>
+      </w:r>
+      <w:proofErr w:type="spellStart"/>
+      <w:r>
+        <w:t>FireFox</w:t>
+      </w:r>
+      <w:proofErr w:type="spellEnd"/>
+      <w:r>
+        <w:t>.</w:t>
       </w:r>
     </w:p>
     <w:p>
@@ -6707,7 +7188,15 @@
         </w:numPr>
       </w:pPr>
       <w:r>
-        <w:t>Search for “Vue.js devtools”</w:t>
+        <w:t xml:space="preserve">Search for “Vue.js </w:t>
+      </w:r>
+      <w:proofErr w:type="spellStart"/>
+      <w:r>
+        <w:t>devtools</w:t>
+      </w:r>
+      <w:proofErr w:type="spellEnd"/>
+      <w:r>
+        <w:t>”</w:t>
       </w:r>
     </w:p>
     <w:p>
@@ -6719,7 +7208,15 @@
         </w:numPr>
       </w:pPr>
       <w:r>
-        <w:t>Click through to the Vue.js devtools page</w:t>
+        <w:t xml:space="preserve">Click through to the Vue.js </w:t>
+      </w:r>
+      <w:proofErr w:type="spellStart"/>
+      <w:r>
+        <w:t>devtools</w:t>
+      </w:r>
+      <w:proofErr w:type="spellEnd"/>
+      <w:r>
+        <w:t xml:space="preserve"> page</w:t>
       </w:r>
     </w:p>
     <w:p>
@@ -6752,7 +7249,15 @@
         <w:t>Once</w:t>
       </w:r>
       <w:r>
-        <w:t xml:space="preserve"> you have the Vue DevTools installed </w:t>
+        <w:t xml:space="preserve"> you have the Vue </w:t>
+      </w:r>
+      <w:proofErr w:type="spellStart"/>
+      <w:r>
+        <w:t>DevTools</w:t>
+      </w:r>
+      <w:proofErr w:type="spellEnd"/>
+      <w:r>
+        <w:t xml:space="preserve"> installed </w:t>
       </w:r>
       <w:r>
         <w:t xml:space="preserve">correctly </w:t>
@@ -6847,7 +7352,15 @@
         <w:t xml:space="preserve"> green </w:t>
       </w:r>
       <w:r>
-        <w:t>to indicate that Vue has been detected and that the Vue DevTools will be available</w:t>
+        <w:t xml:space="preserve">to indicate that Vue has been detected and that the Vue </w:t>
+      </w:r>
+      <w:proofErr w:type="spellStart"/>
+      <w:r>
+        <w:t>DevTools</w:t>
+      </w:r>
+      <w:proofErr w:type="spellEnd"/>
+      <w:r>
+        <w:t xml:space="preserve"> will be available</w:t>
       </w:r>
       <w:r>
         <w:t>.</w:t>
@@ -6924,13 +7437,21 @@
         <w:t xml:space="preserve"> </w:t>
       </w:r>
       <w:r>
-        <w:t>Vue Dev</w:t>
+        <w:t xml:space="preserve">Vue </w:t>
+      </w:r>
+      <w:proofErr w:type="spellStart"/>
+      <w:r>
+        <w:t>Dev</w:t>
       </w:r>
       <w:r>
         <w:t>T</w:t>
       </w:r>
       <w:r>
-        <w:t>ools for Firefox on Linux</w:t>
+        <w:t>ools</w:t>
+      </w:r>
+      <w:proofErr w:type="spellEnd"/>
+      <w:r>
+        <w:t xml:space="preserve"> for Firefox on Linux</w:t>
       </w:r>
       <w:r>
         <w:t xml:space="preserve"> will </w:t>
@@ -6945,7 +7466,15 @@
         <w:t xml:space="preserve"> will </w:t>
       </w:r>
       <w:r>
-        <w:t xml:space="preserve">not show the Vue Tab in the DevTools.  </w:t>
+        <w:t xml:space="preserve">not show the Vue Tab in the </w:t>
+      </w:r>
+      <w:proofErr w:type="spellStart"/>
+      <w:r>
+        <w:t>DevTools</w:t>
+      </w:r>
+      <w:proofErr w:type="spellEnd"/>
+      <w:r>
+        <w:t xml:space="preserve">.  </w:t>
       </w:r>
       <w:r>
         <w:br/>
@@ -6984,8 +7513,13 @@
         </w:numPr>
       </w:pPr>
       <w:r>
-        <w:t>Close the DevTools</w:t>
-      </w:r>
+        <w:t xml:space="preserve">Close the </w:t>
+      </w:r>
+      <w:proofErr w:type="spellStart"/>
+      <w:r>
+        <w:t>DevTools</w:t>
+      </w:r>
+      <w:proofErr w:type="spellEnd"/>
     </w:p>
     <w:p>
       <w:pPr>
@@ -7008,8 +7542,13 @@
         </w:numPr>
       </w:pPr>
       <w:r>
-        <w:t>Reopen the DevTools</w:t>
-      </w:r>
+        <w:t xml:space="preserve">Reopen the </w:t>
+      </w:r>
+      <w:proofErr w:type="spellStart"/>
+      <w:r>
+        <w:t>DevTools</w:t>
+      </w:r>
+      <w:proofErr w:type="spellEnd"/>
     </w:p>
     <w:p>
       <w:pPr>
@@ -7032,8 +7571,13 @@
         </w:numPr>
       </w:pPr>
       <w:r>
-        <w:t>Close the DevTools</w:t>
-      </w:r>
+        <w:t xml:space="preserve">Close the </w:t>
+      </w:r>
+      <w:proofErr w:type="spellStart"/>
+      <w:r>
+        <w:t>DevTools</w:t>
+      </w:r>
+      <w:proofErr w:type="spellEnd"/>
     </w:p>
     <w:p>
       <w:pPr>
@@ -7112,7 +7656,15 @@
         </w:numPr>
       </w:pPr>
       <w:r>
-        <w:t>Disable the Vue devtools add in.</w:t>
+        <w:t xml:space="preserve">Disable the Vue </w:t>
+      </w:r>
+      <w:proofErr w:type="spellStart"/>
+      <w:r>
+        <w:t>devtools</w:t>
+      </w:r>
+      <w:proofErr w:type="spellEnd"/>
+      <w:r>
+        <w:t xml:space="preserve"> add in.</w:t>
       </w:r>
     </w:p>
     <w:p>
@@ -7124,7 +7676,15 @@
         </w:numPr>
       </w:pPr>
       <w:r>
-        <w:t>Re-enable the Vue devtools add in.</w:t>
+        <w:t xml:space="preserve">Re-enable the Vue </w:t>
+      </w:r>
+      <w:proofErr w:type="spellStart"/>
+      <w:r>
+        <w:t>devtools</w:t>
+      </w:r>
+      <w:proofErr w:type="spellEnd"/>
+      <w:r>
+        <w:t xml:space="preserve"> add in.</w:t>
       </w:r>
     </w:p>
     <w:p>
@@ -7148,8 +7708,13 @@
         </w:numPr>
       </w:pPr>
       <w:r>
-        <w:t>Reopen the DevTools</w:t>
-      </w:r>
+        <w:t xml:space="preserve">Reopen the </w:t>
+      </w:r>
+      <w:proofErr w:type="spellStart"/>
+      <w:r>
+        <w:t>DevTools</w:t>
+      </w:r>
+      <w:proofErr w:type="spellEnd"/>
     </w:p>
     <w:p>
       <w:pPr>
@@ -7195,12 +7760,25 @@
           <w:numId w:val="8"/>
         </w:numPr>
       </w:pPr>
+      <w:proofErr w:type="spellStart"/>
       <w:r>
         <w:lastRenderedPageBreak/>
-        <w:t>Unceck and recheck</w:t>
-      </w:r>
-      <w:r>
-        <w:t xml:space="preserve"> “Vue.js devtools” under “Developer Tools Installed by add-ons”</w:t>
+        <w:t>Unceck</w:t>
+      </w:r>
+      <w:proofErr w:type="spellEnd"/>
+      <w:r>
+        <w:t xml:space="preserve"> and recheck</w:t>
+      </w:r>
+      <w:r>
+        <w:t xml:space="preserve"> “Vue.js </w:t>
+      </w:r>
+      <w:proofErr w:type="spellStart"/>
+      <w:r>
+        <w:t>devtools</w:t>
+      </w:r>
+      <w:proofErr w:type="spellEnd"/>
+      <w:r>
+        <w:t>” under “Developer Tools Installed by add-ons”</w:t>
       </w:r>
     </w:p>
     <w:p>
@@ -7212,8 +7790,13 @@
         </w:numPr>
       </w:pPr>
       <w:r>
-        <w:t>Close the DevTools</w:t>
-      </w:r>
+        <w:t xml:space="preserve">Close the </w:t>
+      </w:r>
+      <w:proofErr w:type="spellStart"/>
+      <w:r>
+        <w:t>DevTools</w:t>
+      </w:r>
+      <w:proofErr w:type="spellEnd"/>
     </w:p>
     <w:p>
       <w:pPr>
@@ -7224,8 +7807,13 @@
         </w:numPr>
       </w:pPr>
       <w:r>
-        <w:t>Reopen the DevTools</w:t>
-      </w:r>
+        <w:t xml:space="preserve">Reopen the </w:t>
+      </w:r>
+      <w:proofErr w:type="spellStart"/>
+      <w:r>
+        <w:t>DevTools</w:t>
+      </w:r>
+      <w:proofErr w:type="spellEnd"/>
     </w:p>
     <w:p>
       <w:pPr>
@@ -7314,7 +7902,15 @@
         <w:t xml:space="preserve">  </w:t>
       </w:r>
       <w:r>
-        <w:t>In order to use the Vue DevTools within FarmData2 you will need to a</w:t>
+        <w:t xml:space="preserve">In order to use the Vue </w:t>
+      </w:r>
+      <w:proofErr w:type="spellStart"/>
+      <w:r>
+        <w:t>DevTools</w:t>
+      </w:r>
+      <w:proofErr w:type="spellEnd"/>
+      <w:r>
+        <w:t xml:space="preserve"> within FarmData2 you will need to a</w:t>
       </w:r>
       <w:r>
         <w:t>dd the following line at the bottom of your script</w:t>
@@ -7369,11 +7965,21 @@
         </w:rPr>
         <w:tab/>
       </w:r>
-      <w:r>
-        <w:rPr>
-          <w:rFonts w:ascii="Courier" w:hAnsi="Courier"/>
-        </w:rPr>
-        <w:t>Vue.config.devtools = true;</w:t>
+      <w:proofErr w:type="spellStart"/>
+      <w:proofErr w:type="gramStart"/>
+      <w:r>
+        <w:rPr>
+          <w:rFonts w:ascii="Courier" w:hAnsi="Courier"/>
+        </w:rPr>
+        <w:t>Vue.config.devtools</w:t>
+      </w:r>
+      <w:proofErr w:type="spellEnd"/>
+      <w:proofErr w:type="gramEnd"/>
+      <w:r>
+        <w:rPr>
+          <w:rFonts w:ascii="Courier" w:hAnsi="Courier"/>
+        </w:rPr>
+        <w:t xml:space="preserve"> = true;</w:t>
       </w:r>
     </w:p>
     <w:p/>
@@ -7397,7 +8003,23 @@
         <w:t>Vue1</w:t>
       </w:r>
       <w:r>
-        <w:t xml:space="preserve"> sub-tab, open the DevTools and the Vue DevTools tab.  Click on the </w:t>
+        <w:t xml:space="preserve"> sub-tab, open the </w:t>
+      </w:r>
+      <w:proofErr w:type="spellStart"/>
+      <w:r>
+        <w:t>DevTools</w:t>
+      </w:r>
+      <w:proofErr w:type="spellEnd"/>
+      <w:r>
+        <w:t xml:space="preserve"> and the Vue </w:t>
+      </w:r>
+      <w:proofErr w:type="spellStart"/>
+      <w:r>
+        <w:t>DevTools</w:t>
+      </w:r>
+      <w:proofErr w:type="spellEnd"/>
+      <w:r>
+        <w:t xml:space="preserve"> tab.  Click on the </w:t>
       </w:r>
       <w:r>
         <w:rPr>
@@ -7448,7 +8070,15 @@
         <w:t>crops</w:t>
       </w:r>
       <w:r>
-        <w:t xml:space="preserve"> array in the Vue DevTool.</w:t>
+        <w:t xml:space="preserve"> array in the Vue </w:t>
+      </w:r>
+      <w:proofErr w:type="spellStart"/>
+      <w:r>
+        <w:t>DevTool</w:t>
+      </w:r>
+      <w:proofErr w:type="spellEnd"/>
+      <w:r>
+        <w:t>.</w:t>
       </w:r>
     </w:p>
     <w:p>
@@ -7476,7 +8106,15 @@
         <w:t>42</w:t>
       </w:r>
       <w:r>
-        <w:t xml:space="preserve">. Experiment with the VueDev tools by adding, removing, editing values in your </w:t>
+        <w:t xml:space="preserve">. Experiment with the </w:t>
+      </w:r>
+      <w:proofErr w:type="spellStart"/>
+      <w:r>
+        <w:t>VueDev</w:t>
+      </w:r>
+      <w:proofErr w:type="spellEnd"/>
+      <w:r>
+        <w:t xml:space="preserve"> tools by adding, removing, editing values in your </w:t>
       </w:r>
       <w:r>
         <w:rPr>
@@ -7546,6 +8184,45 @@
       </w:r>
     </w:p>
     <w:p/>
+    <w:p>
+      <w:r>
+        <w:t xml:space="preserve">43. </w:t>
+      </w:r>
+      <w:r>
+        <w:t>When your assignment is complete, convert</w:t>
+      </w:r>
+      <w:r>
+        <w:t xml:space="preserve"> your </w:t>
+      </w:r>
+      <w:r>
+        <w:t xml:space="preserve">draft </w:t>
+      </w:r>
+      <w:r>
+        <w:t xml:space="preserve">Pull Request to a regular </w:t>
+      </w:r>
+      <w:r>
+        <w:t>P</w:t>
+      </w:r>
+      <w:r>
+        <w:t xml:space="preserve">ull </w:t>
+      </w:r>
+      <w:r>
+        <w:t>R</w:t>
+      </w:r>
+      <w:r>
+        <w:t>equest.</w:t>
+      </w:r>
+    </w:p>
+    <w:p>
+      <w:pPr>
+        <w:pBdr>
+          <w:bottom w:val="double" w:sz="6" w:space="1" w:color="auto"/>
+        </w:pBdr>
+        <w:rPr>
+          <w:rFonts w:cstheme="minorHAnsi"/>
+        </w:rPr>
+      </w:pPr>
+    </w:p>
     <w:p>
       <w:pPr>
         <w:pBdr>
@@ -7647,7 +8324,21 @@
         <w:rPr>
           <w:rFonts w:cstheme="minorHAnsi"/>
         </w:rPr>
-        <w:t>b. Please comment on any particular challenges you faced in completing this activity.</w:t>
+        <w:t xml:space="preserve">b. Please comment on any </w:t>
+      </w:r>
+      <w:proofErr w:type="gramStart"/>
+      <w:r>
+        <w:rPr>
+          <w:rFonts w:cstheme="minorHAnsi"/>
+        </w:rPr>
+        <w:t>particular challenges</w:t>
+      </w:r>
+      <w:proofErr w:type="gramEnd"/>
+      <w:r>
+        <w:rPr>
+          <w:rFonts w:cstheme="minorHAnsi"/>
+        </w:rPr>
+        <w:t xml:space="preserve"> you faced in completing this activity.</w:t>
       </w:r>
     </w:p>
     <w:p>
@@ -7803,7 +8494,47 @@
           <w:sz w:val="18"/>
           <w:szCs w:val="18"/>
         </w:rPr>
-        <w:t>Creative Commons Attribution-NonCommercial-ShareAlike 4.0 International License</w:t>
+        <w:t>Creative Commons Attribution-</w:t>
+      </w:r>
+      <w:proofErr w:type="spellStart"/>
+      <w:r>
+        <w:rPr>
+          <w:rStyle w:val="Hyperlink"/>
+          <w:color w:val="049CCF"/>
+          <w:sz w:val="18"/>
+          <w:szCs w:val="18"/>
+        </w:rPr>
+        <w:t>NonCommercial</w:t>
+      </w:r>
+      <w:proofErr w:type="spellEnd"/>
+      <w:r>
+        <w:rPr>
+          <w:rStyle w:val="Hyperlink"/>
+          <w:color w:val="049CCF"/>
+          <w:sz w:val="18"/>
+          <w:szCs w:val="18"/>
+        </w:rPr>
+        <w:t>-</w:t>
+      </w:r>
+      <w:proofErr w:type="spellStart"/>
+      <w:r>
+        <w:rPr>
+          <w:rStyle w:val="Hyperlink"/>
+          <w:color w:val="049CCF"/>
+          <w:sz w:val="18"/>
+          <w:szCs w:val="18"/>
+        </w:rPr>
+        <w:t>ShareAlike</w:t>
+      </w:r>
+      <w:proofErr w:type="spellEnd"/>
+      <w:r>
+        <w:rPr>
+          <w:rStyle w:val="Hyperlink"/>
+          <w:color w:val="049CCF"/>
+          <w:sz w:val="18"/>
+          <w:szCs w:val="18"/>
+        </w:rPr>
+        <w:t xml:space="preserve"> 4.0 International License</w:t>
       </w:r>
     </w:hyperlink>
     <w:r>

</xml_diff>